<commit_message>
REST Services and AJAX exercise problem 3 done
</commit_message>
<xml_diff>
--- a/JS Applications/REST Services and AJAX_exercise/04. JS-Applications-REST-Services-And-AJAX-Exercise.docx
+++ b/JS Applications/REST Services and AJAX_exercise/04. JS-Applications-REST-Services-And-AJAX-Exercise.docx
@@ -2441,6 +2441,8 @@
         </w:rPr>
         <w:t xml:space="preserve"> to which your program should make requests is:</w:t>
       </w:r>
+      <w:bookmarkStart w:id="0" w:name="_GoBack"/>
+      <w:bookmarkEnd w:id="0"/>
     </w:p>
     <w:p>
       <w:pPr>
@@ -2951,16 +2953,7 @@
           <w:sz w:val="24"/>
           <w:szCs w:val="24"/>
         </w:rPr>
-        <w:t xml:space="preserve"> is clicked you should create</w:t>
-      </w:r>
-      <w:r>
-        <w:rPr>
-          <w:rFonts w:cstheme="minorHAnsi"/>
-          <w:noProof/>
-          <w:sz w:val="24"/>
-          <w:szCs w:val="24"/>
-        </w:rPr>
-        <w:t xml:space="preserve"> a </w:t>
+        <w:t xml:space="preserve"> is clicked you should create a </w:t>
       </w:r>
       <w:r>
         <w:rPr>
@@ -3395,8 +3388,6 @@
         </w:rPr>
         <w:t>"</w:t>
       </w:r>
-      <w:bookmarkStart w:id="0" w:name="_GoBack"/>
-      <w:bookmarkEnd w:id="0"/>
     </w:p>
     <w:p>
       <w:pPr>
@@ -3745,7 +3736,7 @@
         </mc:Choice>
         <mc:Fallback>
           <w:pict>
-            <v:line w14:anchorId="76F1F7B8" id="Straight Connector 20" o:spid="_x0000_s1026" style="position:absolute;flip:y;z-index:251660288;visibility:visible;mso-wrap-style:square;mso-width-percent:0;mso-height-percent:0;mso-wrap-distance-left:9pt;mso-wrap-distance-top:-3e-5mm;mso-wrap-distance-right:9pt;mso-wrap-distance-bottom:-3e-5mm;mso-position-horizontal:absolute;mso-position-horizontal-relative:text;mso-position-vertical:absolute;mso-position-vertical-relative:text;mso-width-percent:0;mso-height-percent:0;mso-width-relative:page;mso-height-relative:page" from="-.1pt,5.2pt" to="520.7pt,5.2pt" o:gfxdata="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" strokecolor="#f37123" strokeweight="1pt">
+            <v:line w14:anchorId="1BE0C190" id="Straight Connector 20" o:spid="_x0000_s1026" style="position:absolute;flip:y;z-index:251660288;visibility:visible;mso-wrap-style:square;mso-width-percent:0;mso-height-percent:0;mso-wrap-distance-left:9pt;mso-wrap-distance-top:-3e-5mm;mso-wrap-distance-right:9pt;mso-wrap-distance-bottom:-3e-5mm;mso-position-horizontal:absolute;mso-position-horizontal-relative:text;mso-position-vertical:absolute;mso-position-vertical-relative:text;mso-width-percent:0;mso-height-percent:0;mso-width-relative:page;mso-height-relative:page" from="-.1pt,5.2pt" to="520.7pt,5.2pt" o:gfxdata="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" strokecolor="#f37123" strokeweight="1pt">
               <v:stroke endcap="round"/>
               <o:lock v:ext="edit" shapetype="f"/>
             </v:line>
@@ -4309,7 +4300,7 @@
                                 <wp:extent cx="171450" cy="205105"/>
                                 <wp:effectExtent l="0" t="0" r="0" b="4445"/>
                                 <wp:docPr id="14" name="Picture 14">
-                                  <a:hlinkClick xmlns:a="http://schemas.openxmlformats.org/drawingml/2006/main" r:id="rId1"/>
+                                  <a:hlinkClick xmlns:a="http://schemas.openxmlformats.org/drawingml/2006/main" r:id="rId4"/>
                                 </wp:docPr>
                                 <wp:cNvGraphicFramePr>
                                   <a:graphicFrameLocks xmlns:a="http://schemas.openxmlformats.org/drawingml/2006/main" noChangeAspect="1"/>
@@ -4982,7 +4973,7 @@
                           <wp:extent cx="171450" cy="205105"/>
                           <wp:effectExtent l="0" t="0" r="0" b="4445"/>
                           <wp:docPr id="14" name="Picture 14">
-                            <a:hlinkClick xmlns:a="http://schemas.openxmlformats.org/drawingml/2006/main" r:id="rId1"/>
+                            <a:hlinkClick xmlns:a="http://schemas.openxmlformats.org/drawingml/2006/main" r:id="rId4"/>
                           </wp:docPr>
                           <wp:cNvGraphicFramePr>
                             <a:graphicFrameLocks xmlns:a="http://schemas.openxmlformats.org/drawingml/2006/main" noChangeAspect="1"/>
@@ -4992,7 +4983,7 @@
                               <pic:pic xmlns:pic="http://schemas.openxmlformats.org/drawingml/2006/picture">
                                 <pic:nvPicPr>
                                   <pic:cNvPr id="0" name="Picture 14">
-                                    <a:hlinkClick r:id="rId1"/>
+                                    <a:hlinkClick r:id="rId4"/>
                                   </pic:cNvPr>
                                   <pic:cNvPicPr>
                                     <a:picLocks noChangeAspect="1" noChangeArrowheads="1"/>
@@ -7497,7 +7488,7 @@
       </w:pPr>
     </w:pPrDefault>
   </w:docDefaults>
-  <w:latentStyles w:defLockedState="0" w:defUIPriority="99" w:defSemiHidden="0" w:defUnhideWhenUsed="0" w:defQFormat="0" w:count="376">
+  <w:latentStyles w:defLockedState="0" w:defUIPriority="99" w:defSemiHidden="0" w:defUnhideWhenUsed="0" w:defQFormat="0" w:count="377">
     <w:lsdException w:name="Normal" w:uiPriority="0" w:qFormat="1"/>
     <w:lsdException w:name="heading 1" w:uiPriority="9" w:qFormat="1"/>
     <w:lsdException w:name="heading 2" w:semiHidden="1" w:uiPriority="9" w:unhideWhenUsed="1" w:qFormat="1"/>
@@ -7603,7 +7594,6 @@
     <w:lsdException w:name="HTML Sample" w:semiHidden="1" w:unhideWhenUsed="1"/>
     <w:lsdException w:name="HTML Typewriter" w:semiHidden="1" w:unhideWhenUsed="1"/>
     <w:lsdException w:name="HTML Variable" w:semiHidden="1" w:unhideWhenUsed="1"/>
-    <w:lsdException w:name="Normal Table" w:semiHidden="1" w:unhideWhenUsed="1"/>
     <w:lsdException w:name="annotation subject" w:semiHidden="1" w:unhideWhenUsed="1"/>
     <w:lsdException w:name="No List" w:semiHidden="1" w:unhideWhenUsed="1"/>
     <w:lsdException w:name="Outline List 1" w:semiHidden="1" w:unhideWhenUsed="1"/>
@@ -7650,10 +7640,8 @@
     <w:lsdException w:name="Table Subtle 2" w:semiHidden="1" w:unhideWhenUsed="1"/>
     <w:lsdException w:name="Table Web 1" w:semiHidden="1" w:unhideWhenUsed="1"/>
     <w:lsdException w:name="Table Web 2" w:semiHidden="1" w:unhideWhenUsed="1"/>
-    <w:lsdException w:name="Table Web 3" w:semiHidden="1" w:unhideWhenUsed="1"/>
     <w:lsdException w:name="Balloon Text" w:semiHidden="1" w:unhideWhenUsed="1"/>
     <w:lsdException w:name="Table Grid" w:uiPriority="59"/>
-    <w:lsdException w:name="Table Theme" w:semiHidden="1" w:unhideWhenUsed="1"/>
     <w:lsdException w:name="Placeholder Text" w:semiHidden="1"/>
     <w:lsdException w:name="No Spacing" w:uiPriority="1" w:qFormat="1"/>
     <w:lsdException w:name="Light Shading" w:uiPriority="60"/>
@@ -7874,6 +7862,7 @@
     <w:lsdException w:name="Hashtag" w:semiHidden="1" w:unhideWhenUsed="1"/>
     <w:lsdException w:name="Unresolved Mention" w:semiHidden="1" w:unhideWhenUsed="1"/>
     <w:lsdException w:name="Smart Link" w:semiHidden="1" w:unhideWhenUsed="1"/>
+    <w:lsdException w:name="Smart Link Error" w:semiHidden="1" w:unhideWhenUsed="1"/>
   </w:latentStyles>
   <w:style w:type="paragraph" w:default="1" w:styleId="Normal">
     <w:name w:val="Normal"/>

</xml_diff>